<commit_message>
Finished exercise 1 for lesson 5
</commit_message>
<xml_diff>
--- a/PyLesson_05/Relational Operators.docx
+++ b/PyLesson_05/Relational Operators.docx
@@ -775,6 +775,158 @@
           <w:numId w:val="1"/>
         </w:numPr>
       </w:pPr>
+      <w:r>
+        <w:t>A Boolean Variable  can only carry the value of “true” or “false”</w:t>
+      </w:r>
+    </w:p>
+    <w:p>
+      <w:pPr>
+        <w:pStyle w:val="ListParagraph"/>
+        <w:numPr>
+          <w:ilvl w:val="0"/>
+          <w:numId w:val="1"/>
+        </w:numPr>
+      </w:pPr>
+      <w:r>
+        <w:t>The not operator tells your program to read he code directly to its right as the opposite of what it says</w:t>
+      </w:r>
+    </w:p>
+    <w:p>
+      <w:pPr>
+        <w:pStyle w:val="ListParagraph"/>
+        <w:numPr>
+          <w:ilvl w:val="0"/>
+          <w:numId w:val="1"/>
+        </w:numPr>
+      </w:pPr>
+      <w:r>
+        <w:t>A module is a container for a group of related functions, variables, and classes</w:t>
+      </w:r>
+    </w:p>
+    <w:p>
+      <w:pPr>
+        <w:pStyle w:val="ListParagraph"/>
+        <w:numPr>
+          <w:ilvl w:val="0"/>
+          <w:numId w:val="1"/>
+        </w:numPr>
+      </w:pPr>
+      <w:r>
+        <w:t xml:space="preserve">Call a function from an imported module in the following way:    </w:t>
+      </w:r>
+      <w:proofErr w:type="spellStart"/>
+      <w:r>
+        <w:t>moduleName.className.functionName</w:t>
+      </w:r>
+      <w:proofErr w:type="spellEnd"/>
+      <w:r>
+        <w:t>(&lt;parameters&gt;)</w:t>
+      </w:r>
+    </w:p>
+    <w:p>
+      <w:pPr>
+        <w:pStyle w:val="ListParagraph"/>
+        <w:numPr>
+          <w:ilvl w:val="0"/>
+          <w:numId w:val="1"/>
+        </w:numPr>
+      </w:pPr>
+      <w:r>
+        <w:t xml:space="preserve"> </w:t>
+      </w:r>
+      <w:proofErr w:type="spellStart"/>
+      <w:r>
+        <w:t>randint</w:t>
+      </w:r>
+      <w:proofErr w:type="spellEnd"/>
+      <w:r>
+        <w:t>() function will generate random integers but you must import random first</w:t>
+      </w:r>
+    </w:p>
+    <w:p>
+      <w:pPr>
+        <w:pStyle w:val="ListParagraph"/>
+        <w:numPr>
+          <w:ilvl w:val="0"/>
+          <w:numId w:val="1"/>
+        </w:numPr>
+      </w:pPr>
+      <w:r>
+        <w:t>% finds the remainder of 2 numbers divided by each other.  For example: 8 % 6  Output: 2</w:t>
+      </w:r>
+    </w:p>
+    <w:p>
+      <w:pPr>
+        <w:ind w:firstLine="360"/>
+        <w:rPr>
+          <w:b/>
+        </w:rPr>
+      </w:pPr>
+      <w:r>
+        <w:rPr>
+          <w:b/>
+        </w:rPr>
+        <w:t>Notes Questions:</w:t>
+      </w:r>
+    </w:p>
+    <w:p>
+      <w:pPr>
+        <w:pStyle w:val="ListParagraph"/>
+        <w:numPr>
+          <w:ilvl w:val="0"/>
+          <w:numId w:val="2"/>
+        </w:numPr>
+      </w:pPr>
+      <w:r>
+        <w:t>Linear programs runs from top to bottom</w:t>
+      </w:r>
+      <w:r>
+        <w:t xml:space="preserve"> but programs with conditional logic can take input and execute a function based on the input</w:t>
+      </w:r>
+    </w:p>
+    <w:p>
+      <w:pPr>
+        <w:pStyle w:val="ListParagraph"/>
+        <w:numPr>
+          <w:ilvl w:val="0"/>
+          <w:numId w:val="2"/>
+        </w:numPr>
+      </w:pPr>
+      <w:r>
+        <w:t>Conditional logic allows us to give different responses for different inputs</w:t>
+      </w:r>
+    </w:p>
+    <w:p>
+      <w:pPr>
+        <w:pStyle w:val="ListParagraph"/>
+        <w:numPr>
+          <w:ilvl w:val="0"/>
+          <w:numId w:val="2"/>
+        </w:numPr>
+      </w:pPr>
+      <w:r>
+        <w:t xml:space="preserve">Boolean expressions give us tell us whether something is true or false.  They provide </w:t>
+      </w:r>
+      <w:proofErr w:type="gramStart"/>
+      <w:r>
+        <w:t>the if</w:t>
+      </w:r>
+      <w:proofErr w:type="gramEnd"/>
+      <w:r>
+        <w:t xml:space="preserve"> statement.</w:t>
+      </w:r>
+    </w:p>
+    <w:p>
+      <w:pPr>
+        <w:pStyle w:val="ListParagraph"/>
+        <w:numPr>
+          <w:ilvl w:val="0"/>
+          <w:numId w:val="2"/>
+        </w:numPr>
+      </w:pPr>
+      <w:r>
+        <w:t>You can use it to make something password protected… for example if the password is entered incorrectly, then access will be denied but if it is entered correctly then access will be granted</w:t>
+      </w:r>
       <w:bookmarkStart w:id="0" w:name="_GoBack"/>
       <w:bookmarkEnd w:id="0"/>
     </w:p>
@@ -806,7 +958,7 @@
         <w:rFonts w:ascii="Symbol" w:hAnsi="Symbol" w:hint="default"/>
       </w:rPr>
     </w:lvl>
-    <w:lvl w:ilvl="1" w:tplc="04090003" w:tentative="1">
+    <w:lvl w:ilvl="1" w:tplc="04090003">
       <w:start w:val="1"/>
       <w:numFmt w:val="bullet"/>
       <w:lvlText w:val="o"/>
@@ -903,8 +1055,100 @@
       </w:rPr>
     </w:lvl>
   </w:abstractNum>
+  <w:abstractNum w:abstractNumId="1">
+    <w:nsid w:val="3FB23F70"/>
+    <w:multiLevelType w:val="hybridMultilevel"/>
+    <w:tmpl w:val="1AC09600"/>
+    <w:lvl w:ilvl="0" w:tplc="0409000F">
+      <w:start w:val="1"/>
+      <w:numFmt w:val="decimal"/>
+      <w:lvlText w:val="%1."/>
+      <w:lvlJc w:val="left"/>
+      <w:pPr>
+        <w:ind w:left="720" w:hanging="360"/>
+      </w:pPr>
+      <w:rPr>
+        <w:rFonts w:hint="default"/>
+      </w:rPr>
+    </w:lvl>
+    <w:lvl w:ilvl="1" w:tplc="04090019" w:tentative="1">
+      <w:start w:val="1"/>
+      <w:numFmt w:val="lowerLetter"/>
+      <w:lvlText w:val="%2."/>
+      <w:lvlJc w:val="left"/>
+      <w:pPr>
+        <w:ind w:left="1440" w:hanging="360"/>
+      </w:pPr>
+    </w:lvl>
+    <w:lvl w:ilvl="2" w:tplc="0409001B" w:tentative="1">
+      <w:start w:val="1"/>
+      <w:numFmt w:val="lowerRoman"/>
+      <w:lvlText w:val="%3."/>
+      <w:lvlJc w:val="right"/>
+      <w:pPr>
+        <w:ind w:left="2160" w:hanging="180"/>
+      </w:pPr>
+    </w:lvl>
+    <w:lvl w:ilvl="3" w:tplc="0409000F" w:tentative="1">
+      <w:start w:val="1"/>
+      <w:numFmt w:val="decimal"/>
+      <w:lvlText w:val="%4."/>
+      <w:lvlJc w:val="left"/>
+      <w:pPr>
+        <w:ind w:left="2880" w:hanging="360"/>
+      </w:pPr>
+    </w:lvl>
+    <w:lvl w:ilvl="4" w:tplc="04090019" w:tentative="1">
+      <w:start w:val="1"/>
+      <w:numFmt w:val="lowerLetter"/>
+      <w:lvlText w:val="%5."/>
+      <w:lvlJc w:val="left"/>
+      <w:pPr>
+        <w:ind w:left="3600" w:hanging="360"/>
+      </w:pPr>
+    </w:lvl>
+    <w:lvl w:ilvl="5" w:tplc="0409001B" w:tentative="1">
+      <w:start w:val="1"/>
+      <w:numFmt w:val="lowerRoman"/>
+      <w:lvlText w:val="%6."/>
+      <w:lvlJc w:val="right"/>
+      <w:pPr>
+        <w:ind w:left="4320" w:hanging="180"/>
+      </w:pPr>
+    </w:lvl>
+    <w:lvl w:ilvl="6" w:tplc="0409000F" w:tentative="1">
+      <w:start w:val="1"/>
+      <w:numFmt w:val="decimal"/>
+      <w:lvlText w:val="%7."/>
+      <w:lvlJc w:val="left"/>
+      <w:pPr>
+        <w:ind w:left="5040" w:hanging="360"/>
+      </w:pPr>
+    </w:lvl>
+    <w:lvl w:ilvl="7" w:tplc="04090019" w:tentative="1">
+      <w:start w:val="1"/>
+      <w:numFmt w:val="lowerLetter"/>
+      <w:lvlText w:val="%8."/>
+      <w:lvlJc w:val="left"/>
+      <w:pPr>
+        <w:ind w:left="5760" w:hanging="360"/>
+      </w:pPr>
+    </w:lvl>
+    <w:lvl w:ilvl="8" w:tplc="0409001B" w:tentative="1">
+      <w:start w:val="1"/>
+      <w:numFmt w:val="lowerRoman"/>
+      <w:lvlText w:val="%9."/>
+      <w:lvlJc w:val="right"/>
+      <w:pPr>
+        <w:ind w:left="6480" w:hanging="180"/>
+      </w:pPr>
+    </w:lvl>
+  </w:abstractNum>
   <w:num w:numId="1">
     <w:abstractNumId w:val="0"/>
+  </w:num>
+  <w:num w:numId="2">
+    <w:abstractNumId w:val="1"/>
   </w:num>
 </w:numbering>
 </file>

</xml_diff>

<commit_message>
Worked on Lesson 5.2
</commit_message>
<xml_diff>
--- a/PyLesson_05/Relational Operators.docx
+++ b/PyLesson_05/Relational Operators.docx
@@ -983,8 +983,595 @@
       <w:r>
         <w:t>Nesting is when you place a condition inside of another condition, allowing a program to make a two-tiered decision</w:t>
       </w:r>
+    </w:p>
+    <w:p>
+      <w:pPr>
+        <w:pStyle w:val="ListParagraph"/>
+        <w:numPr>
+          <w:ilvl w:val="0"/>
+          <w:numId w:val="3"/>
+        </w:numPr>
+      </w:pPr>
+      <w:r>
+        <w:t>Recursion is when a function calls itself to restart a sequence</w:t>
+      </w:r>
+    </w:p>
+    <w:p/>
+    <w:p>
+      <w:pPr>
+        <w:numPr>
+          <w:ilvl w:val="0"/>
+          <w:numId w:val="4"/>
+        </w:numPr>
+        <w:spacing w:after="60" w:line="480" w:lineRule="auto"/>
+        <w:ind w:firstLine="0"/>
+        <w:textAlignment w:val="baseline"/>
+        <w:rPr>
+          <w:rFonts w:ascii="Verdana" w:eastAsia="Times New Roman" w:hAnsi="Verdana" w:cs="Times New Roman"/>
+          <w:sz w:val="24"/>
+          <w:szCs w:val="24"/>
+        </w:rPr>
+      </w:pPr>
+      <w:r>
+        <w:rPr>
+          <w:rFonts w:ascii="Verdana" w:eastAsia="Times New Roman" w:hAnsi="Verdana" w:cs="Times New Roman"/>
+          <w:sz w:val="24"/>
+          <w:szCs w:val="24"/>
+        </w:rPr>
+        <w:t>Please fill out the following chart of logical operators in Python</w:t>
+      </w:r>
+    </w:p>
+    <w:tbl>
+      <w:tblPr>
+        <w:tblW w:w="0" w:type="auto"/>
+        <w:tblCellMar>
+          <w:top w:w="15" w:type="dxa"/>
+          <w:left w:w="15" w:type="dxa"/>
+          <w:bottom w:w="15" w:type="dxa"/>
+          <w:right w:w="15" w:type="dxa"/>
+        </w:tblCellMar>
+        <w:tblLook w:val="04A0" w:firstRow="1" w:lastRow="0" w:firstColumn="1" w:lastColumn="0" w:noHBand="0" w:noVBand="1"/>
+      </w:tblPr>
+      <w:tblGrid>
+        <w:gridCol w:w="9354"/>
+        <w:gridCol w:w="216"/>
+      </w:tblGrid>
+      <w:tr>
+        <w:trPr>
+          <w:trHeight w:val="1440"/>
+        </w:trPr>
+        <w:tc>
+          <w:tcPr>
+            <w:tcW w:w="0" w:type="auto"/>
+            <w:tcBorders>
+              <w:top w:val="single" w:sz="6" w:space="0" w:color="FFFFFF"/>
+              <w:left w:val="single" w:sz="6" w:space="0" w:color="FFFFFF"/>
+              <w:bottom w:val="single" w:sz="6" w:space="0" w:color="FFFFFF"/>
+              <w:right w:val="single" w:sz="6" w:space="0" w:color="FFFFFF"/>
+            </w:tcBorders>
+            <w:tcMar>
+              <w:top w:w="105" w:type="dxa"/>
+              <w:left w:w="105" w:type="dxa"/>
+              <w:bottom w:w="105" w:type="dxa"/>
+              <w:right w:w="105" w:type="dxa"/>
+            </w:tcMar>
+            <w:vAlign w:val="center"/>
+            <w:hideMark/>
+          </w:tcPr>
+          <w:p>
+            <w:pPr>
+              <w:spacing w:after="0" w:line="240" w:lineRule="auto"/>
+              <w:jc w:val="center"/>
+              <w:rPr>
+                <w:rFonts w:ascii="Times New Roman" w:eastAsia="Times New Roman" w:hAnsi="Times New Roman" w:cs="Times New Roman"/>
+                <w:sz w:val="24"/>
+                <w:szCs w:val="24"/>
+              </w:rPr>
+            </w:pPr>
+            <w:r>
+              <w:rPr>
+                <w:rFonts w:ascii="Courier New" w:eastAsia="Times New Roman" w:hAnsi="Courier New" w:cs="Courier New"/>
+                <w:b/>
+                <w:bCs/>
+                <w:sz w:val="60"/>
+                <w:szCs w:val="60"/>
+              </w:rPr>
+              <w:t>and</w:t>
+            </w:r>
+          </w:p>
+        </w:tc>
+        <w:tc>
+          <w:tcPr>
+            <w:tcW w:w="0" w:type="auto"/>
+            <w:tcBorders>
+              <w:top w:val="single" w:sz="6" w:space="0" w:color="FFFFFF"/>
+              <w:left w:val="single" w:sz="6" w:space="0" w:color="FFFFFF"/>
+              <w:bottom w:val="single" w:sz="6" w:space="0" w:color="FFFFFF"/>
+              <w:right w:val="single" w:sz="6" w:space="0" w:color="FFFFFF"/>
+            </w:tcBorders>
+            <w:tcMar>
+              <w:top w:w="105" w:type="dxa"/>
+              <w:left w:w="105" w:type="dxa"/>
+              <w:bottom w:w="105" w:type="dxa"/>
+              <w:right w:w="105" w:type="dxa"/>
+            </w:tcMar>
+            <w:vAlign w:val="center"/>
+            <w:hideMark/>
+          </w:tcPr>
+          <w:p>
+            <w:pPr>
+              <w:spacing w:after="0" w:line="240" w:lineRule="auto"/>
+              <w:rPr>
+                <w:rFonts w:ascii="Times New Roman" w:eastAsia="Times New Roman" w:hAnsi="Times New Roman" w:cs="Times New Roman"/>
+                <w:sz w:val="24"/>
+                <w:szCs w:val="24"/>
+              </w:rPr>
+            </w:pPr>
+          </w:p>
+        </w:tc>
+      </w:tr>
+      <w:tr>
+        <w:trPr>
+          <w:trHeight w:val="1440"/>
+        </w:trPr>
+        <w:tc>
+          <w:tcPr>
+            <w:tcW w:w="0" w:type="auto"/>
+            <w:tcBorders>
+              <w:top w:val="single" w:sz="6" w:space="0" w:color="FFFFFF"/>
+              <w:left w:val="single" w:sz="6" w:space="0" w:color="FFFFFF"/>
+              <w:bottom w:val="single" w:sz="6" w:space="0" w:color="FFFFFF"/>
+              <w:right w:val="single" w:sz="6" w:space="0" w:color="FFFFFF"/>
+            </w:tcBorders>
+            <w:tcMar>
+              <w:top w:w="105" w:type="dxa"/>
+              <w:left w:w="105" w:type="dxa"/>
+              <w:bottom w:w="105" w:type="dxa"/>
+              <w:right w:w="105" w:type="dxa"/>
+            </w:tcMar>
+            <w:vAlign w:val="center"/>
+          </w:tcPr>
+          <w:p>
+            <w:pPr>
+              <w:spacing w:after="0" w:line="240" w:lineRule="auto"/>
+              <w:jc w:val="center"/>
+              <w:rPr>
+                <w:rFonts w:ascii="Courier New" w:eastAsia="Times New Roman" w:hAnsi="Courier New" w:cs="Courier New"/>
+                <w:bCs/>
+                <w:sz w:val="60"/>
+                <w:szCs w:val="60"/>
+              </w:rPr>
+            </w:pPr>
+            <w:r>
+              <w:rPr>
+                <w:rFonts w:ascii="Courier New" w:eastAsia="Times New Roman" w:hAnsi="Courier New" w:cs="Courier New"/>
+                <w:bCs/>
+                <w:sz w:val="60"/>
+                <w:szCs w:val="60"/>
+              </w:rPr>
+              <w:lastRenderedPageBreak/>
+              <w:t>Both conditions must be met</w:t>
+            </w:r>
+          </w:p>
+        </w:tc>
+        <w:tc>
+          <w:tcPr>
+            <w:tcW w:w="0" w:type="auto"/>
+            <w:tcBorders>
+              <w:top w:val="single" w:sz="6" w:space="0" w:color="FFFFFF"/>
+              <w:left w:val="single" w:sz="6" w:space="0" w:color="FFFFFF"/>
+              <w:bottom w:val="single" w:sz="6" w:space="0" w:color="FFFFFF"/>
+              <w:right w:val="single" w:sz="6" w:space="0" w:color="FFFFFF"/>
+            </w:tcBorders>
+            <w:tcMar>
+              <w:top w:w="105" w:type="dxa"/>
+              <w:left w:w="105" w:type="dxa"/>
+              <w:bottom w:w="105" w:type="dxa"/>
+              <w:right w:w="105" w:type="dxa"/>
+            </w:tcMar>
+            <w:vAlign w:val="center"/>
+          </w:tcPr>
+          <w:p>
+            <w:pPr>
+              <w:spacing w:after="0" w:line="240" w:lineRule="auto"/>
+              <w:rPr>
+                <w:rFonts w:ascii="Times New Roman" w:eastAsia="Times New Roman" w:hAnsi="Times New Roman" w:cs="Times New Roman"/>
+                <w:sz w:val="24"/>
+                <w:szCs w:val="24"/>
+              </w:rPr>
+            </w:pPr>
+          </w:p>
+        </w:tc>
+      </w:tr>
+      <w:tr>
+        <w:trPr>
+          <w:trHeight w:val="1440"/>
+        </w:trPr>
+        <w:tc>
+          <w:tcPr>
+            <w:tcW w:w="0" w:type="auto"/>
+            <w:tcBorders>
+              <w:top w:val="single" w:sz="6" w:space="0" w:color="FFFFFF"/>
+              <w:left w:val="single" w:sz="6" w:space="0" w:color="FFFFFF"/>
+              <w:bottom w:val="single" w:sz="6" w:space="0" w:color="FFFFFF"/>
+              <w:right w:val="single" w:sz="6" w:space="0" w:color="FFFFFF"/>
+            </w:tcBorders>
+            <w:tcMar>
+              <w:top w:w="105" w:type="dxa"/>
+              <w:left w:w="105" w:type="dxa"/>
+              <w:bottom w:w="105" w:type="dxa"/>
+              <w:right w:w="105" w:type="dxa"/>
+            </w:tcMar>
+            <w:vAlign w:val="center"/>
+          </w:tcPr>
+          <w:p>
+            <w:pPr>
+              <w:spacing w:after="0" w:line="240" w:lineRule="auto"/>
+              <w:jc w:val="center"/>
+              <w:rPr>
+                <w:rFonts w:ascii="Courier New" w:eastAsia="Times New Roman" w:hAnsi="Courier New" w:cs="Courier New"/>
+                <w:b/>
+                <w:bCs/>
+                <w:sz w:val="60"/>
+                <w:szCs w:val="60"/>
+              </w:rPr>
+            </w:pPr>
+          </w:p>
+        </w:tc>
+        <w:tc>
+          <w:tcPr>
+            <w:tcW w:w="0" w:type="auto"/>
+            <w:tcBorders>
+              <w:top w:val="single" w:sz="6" w:space="0" w:color="FFFFFF"/>
+              <w:left w:val="single" w:sz="6" w:space="0" w:color="FFFFFF"/>
+              <w:bottom w:val="single" w:sz="6" w:space="0" w:color="FFFFFF"/>
+              <w:right w:val="single" w:sz="6" w:space="0" w:color="FFFFFF"/>
+            </w:tcBorders>
+            <w:tcMar>
+              <w:top w:w="105" w:type="dxa"/>
+              <w:left w:w="105" w:type="dxa"/>
+              <w:bottom w:w="105" w:type="dxa"/>
+              <w:right w:w="105" w:type="dxa"/>
+            </w:tcMar>
+            <w:vAlign w:val="center"/>
+          </w:tcPr>
+          <w:p>
+            <w:pPr>
+              <w:spacing w:after="0" w:line="240" w:lineRule="auto"/>
+              <w:rPr>
+                <w:rFonts w:ascii="Times New Roman" w:eastAsia="Times New Roman" w:hAnsi="Times New Roman" w:cs="Times New Roman"/>
+                <w:sz w:val="24"/>
+                <w:szCs w:val="24"/>
+              </w:rPr>
+            </w:pPr>
+          </w:p>
+        </w:tc>
+      </w:tr>
+      <w:tr>
+        <w:trPr>
+          <w:trHeight w:val="1440"/>
+        </w:trPr>
+        <w:tc>
+          <w:tcPr>
+            <w:tcW w:w="0" w:type="auto"/>
+            <w:tcBorders>
+              <w:top w:val="single" w:sz="6" w:space="0" w:color="FFFFFF"/>
+              <w:left w:val="single" w:sz="6" w:space="0" w:color="FFFFFF"/>
+              <w:bottom w:val="single" w:sz="6" w:space="0" w:color="FFFFFF"/>
+              <w:right w:val="single" w:sz="6" w:space="0" w:color="FFFFFF"/>
+            </w:tcBorders>
+            <w:tcMar>
+              <w:top w:w="105" w:type="dxa"/>
+              <w:left w:w="105" w:type="dxa"/>
+              <w:bottom w:w="105" w:type="dxa"/>
+              <w:right w:w="105" w:type="dxa"/>
+            </w:tcMar>
+            <w:vAlign w:val="center"/>
+            <w:hideMark/>
+          </w:tcPr>
+          <w:p>
+            <w:pPr>
+              <w:spacing w:after="0" w:line="240" w:lineRule="auto"/>
+              <w:jc w:val="center"/>
+              <w:rPr>
+                <w:rFonts w:ascii="Courier New" w:eastAsia="Times New Roman" w:hAnsi="Courier New" w:cs="Courier New"/>
+                <w:b/>
+                <w:bCs/>
+                <w:sz w:val="60"/>
+                <w:szCs w:val="60"/>
+              </w:rPr>
+            </w:pPr>
+            <w:r>
+              <w:rPr>
+                <w:rFonts w:ascii="Courier New" w:eastAsia="Times New Roman" w:hAnsi="Courier New" w:cs="Courier New"/>
+                <w:b/>
+                <w:bCs/>
+                <w:sz w:val="60"/>
+                <w:szCs w:val="60"/>
+              </w:rPr>
+              <w:t>Or</w:t>
+            </w:r>
+          </w:p>
+          <w:p>
+            <w:pPr>
+              <w:spacing w:after="0" w:line="240" w:lineRule="auto"/>
+              <w:jc w:val="center"/>
+              <w:rPr>
+                <w:rFonts w:ascii="Times New Roman" w:eastAsia="Times New Roman" w:hAnsi="Times New Roman" w:cs="Times New Roman"/>
+                <w:sz w:val="24"/>
+                <w:szCs w:val="24"/>
+              </w:rPr>
+            </w:pPr>
+            <w:r>
+              <w:rPr>
+                <w:rFonts w:ascii="Courier New" w:eastAsia="Times New Roman" w:hAnsi="Courier New" w:cs="Courier New"/>
+                <w:bCs/>
+                <w:sz w:val="60"/>
+                <w:szCs w:val="60"/>
+              </w:rPr>
+              <w:t>Either condition can be met</w:t>
+            </w:r>
+          </w:p>
+        </w:tc>
+        <w:tc>
+          <w:tcPr>
+            <w:tcW w:w="0" w:type="auto"/>
+            <w:tcBorders>
+              <w:top w:val="single" w:sz="6" w:space="0" w:color="FFFFFF"/>
+              <w:left w:val="single" w:sz="6" w:space="0" w:color="FFFFFF"/>
+              <w:bottom w:val="single" w:sz="6" w:space="0" w:color="FFFFFF"/>
+              <w:right w:val="single" w:sz="6" w:space="0" w:color="FFFFFF"/>
+            </w:tcBorders>
+            <w:tcMar>
+              <w:top w:w="105" w:type="dxa"/>
+              <w:left w:w="105" w:type="dxa"/>
+              <w:bottom w:w="105" w:type="dxa"/>
+              <w:right w:w="105" w:type="dxa"/>
+            </w:tcMar>
+            <w:vAlign w:val="center"/>
+            <w:hideMark/>
+          </w:tcPr>
+          <w:p>
+            <w:pPr>
+              <w:spacing w:after="0" w:line="240" w:lineRule="auto"/>
+              <w:rPr>
+                <w:rFonts w:ascii="Times New Roman" w:eastAsia="Times New Roman" w:hAnsi="Times New Roman" w:cs="Times New Roman"/>
+                <w:sz w:val="24"/>
+                <w:szCs w:val="24"/>
+              </w:rPr>
+            </w:pPr>
+          </w:p>
+        </w:tc>
+      </w:tr>
+      <w:tr>
+        <w:trPr>
+          <w:trHeight w:val="1440"/>
+        </w:trPr>
+        <w:tc>
+          <w:tcPr>
+            <w:tcW w:w="0" w:type="auto"/>
+            <w:tcBorders>
+              <w:top w:val="single" w:sz="6" w:space="0" w:color="FFFFFF"/>
+              <w:left w:val="single" w:sz="6" w:space="0" w:color="FFFFFF"/>
+              <w:bottom w:val="single" w:sz="6" w:space="0" w:color="FFFFFF"/>
+              <w:right w:val="single" w:sz="6" w:space="0" w:color="FFFFFF"/>
+            </w:tcBorders>
+            <w:tcMar>
+              <w:top w:w="105" w:type="dxa"/>
+              <w:left w:w="105" w:type="dxa"/>
+              <w:bottom w:w="105" w:type="dxa"/>
+              <w:right w:w="105" w:type="dxa"/>
+            </w:tcMar>
+            <w:vAlign w:val="center"/>
+            <w:hideMark/>
+          </w:tcPr>
+          <w:p>
+            <w:pPr>
+              <w:spacing w:after="0" w:line="240" w:lineRule="auto"/>
+              <w:jc w:val="center"/>
+              <w:rPr>
+                <w:rFonts w:ascii="Courier New" w:eastAsia="Times New Roman" w:hAnsi="Courier New" w:cs="Courier New"/>
+                <w:b/>
+                <w:bCs/>
+                <w:sz w:val="60"/>
+                <w:szCs w:val="60"/>
+              </w:rPr>
+            </w:pPr>
+            <w:r>
+              <w:rPr>
+                <w:rFonts w:ascii="Courier New" w:eastAsia="Times New Roman" w:hAnsi="Courier New" w:cs="Courier New"/>
+                <w:b/>
+                <w:bCs/>
+                <w:sz w:val="60"/>
+                <w:szCs w:val="60"/>
+              </w:rPr>
+              <w:t>Not</w:t>
+            </w:r>
+          </w:p>
+          <w:p>
+            <w:pPr>
+              <w:spacing w:after="0" w:line="240" w:lineRule="auto"/>
+              <w:jc w:val="center"/>
+              <w:rPr>
+                <w:rFonts w:ascii="Times New Roman" w:eastAsia="Times New Roman" w:hAnsi="Times New Roman" w:cs="Times New Roman"/>
+                <w:sz w:val="24"/>
+                <w:szCs w:val="24"/>
+              </w:rPr>
+            </w:pPr>
+            <w:r>
+              <w:rPr>
+                <w:rFonts w:ascii="Courier New" w:eastAsia="Times New Roman" w:hAnsi="Courier New" w:cs="Courier New"/>
+                <w:bCs/>
+                <w:sz w:val="60"/>
+                <w:szCs w:val="60"/>
+              </w:rPr>
+              <w:t>Neither condition must be met</w:t>
+            </w:r>
+          </w:p>
+        </w:tc>
+        <w:tc>
+          <w:tcPr>
+            <w:tcW w:w="0" w:type="auto"/>
+            <w:tcBorders>
+              <w:top w:val="single" w:sz="6" w:space="0" w:color="FFFFFF"/>
+              <w:left w:val="single" w:sz="6" w:space="0" w:color="FFFFFF"/>
+              <w:bottom w:val="single" w:sz="6" w:space="0" w:color="FFFFFF"/>
+              <w:right w:val="single" w:sz="6" w:space="0" w:color="FFFFFF"/>
+            </w:tcBorders>
+            <w:tcMar>
+              <w:top w:w="105" w:type="dxa"/>
+              <w:left w:w="105" w:type="dxa"/>
+              <w:bottom w:w="105" w:type="dxa"/>
+              <w:right w:w="105" w:type="dxa"/>
+            </w:tcMar>
+            <w:vAlign w:val="center"/>
+            <w:hideMark/>
+          </w:tcPr>
+          <w:p>
+            <w:pPr>
+              <w:spacing w:after="0" w:line="240" w:lineRule="auto"/>
+              <w:rPr>
+                <w:rFonts w:ascii="Times New Roman" w:eastAsia="Times New Roman" w:hAnsi="Times New Roman" w:cs="Times New Roman"/>
+                <w:sz w:val="24"/>
+                <w:szCs w:val="24"/>
+              </w:rPr>
+            </w:pPr>
+          </w:p>
+        </w:tc>
+      </w:tr>
+    </w:tbl>
+    <w:p>
+      <w:pPr>
+        <w:numPr>
+          <w:ilvl w:val="0"/>
+          <w:numId w:val="5"/>
+        </w:numPr>
+        <w:spacing w:after="60" w:line="480" w:lineRule="auto"/>
+        <w:ind w:left="720" w:hanging="360"/>
+        <w:textAlignment w:val="baseline"/>
+        <w:rPr>
+          <w:rFonts w:ascii="Verdana" w:eastAsia="Times New Roman" w:hAnsi="Verdana" w:cs="Times New Roman"/>
+          <w:b/>
+          <w:sz w:val="24"/>
+          <w:szCs w:val="24"/>
+        </w:rPr>
+      </w:pPr>
+      <w:r>
+        <w:rPr>
+          <w:rFonts w:ascii="Verdana" w:eastAsia="Times New Roman" w:hAnsi="Verdana" w:cs="Times New Roman"/>
+          <w:b/>
+          <w:sz w:val="24"/>
+          <w:szCs w:val="24"/>
+        </w:rPr>
+        <w:t xml:space="preserve">Explain nesting in your own words. Why is it useful? </w:t>
+      </w:r>
+    </w:p>
+    <w:p>
+      <w:pPr>
+        <w:spacing w:after="60" w:line="480" w:lineRule="auto"/>
+        <w:ind w:left="360"/>
+        <w:textAlignment w:val="baseline"/>
+        <w:rPr>
+          <w:rFonts w:ascii="Verdana" w:eastAsia="Times New Roman" w:hAnsi="Verdana" w:cs="Times New Roman"/>
+          <w:sz w:val="24"/>
+          <w:szCs w:val="24"/>
+        </w:rPr>
+      </w:pPr>
+      <w:r>
+        <w:rPr>
+          <w:rFonts w:ascii="Verdana" w:eastAsia="Times New Roman" w:hAnsi="Verdana" w:cs="Times New Roman"/>
+          <w:sz w:val="24"/>
+          <w:szCs w:val="24"/>
+        </w:rPr>
+        <w:t>When you put one program inside of another and this is most useful when you are dealing with multiple conditions.</w:t>
+      </w:r>
+    </w:p>
+    <w:p>
+      <w:pPr>
+        <w:pStyle w:val="ListParagraph"/>
+        <w:numPr>
+          <w:ilvl w:val="0"/>
+          <w:numId w:val="7"/>
+        </w:numPr>
+        <w:spacing w:after="60" w:line="480" w:lineRule="auto"/>
+        <w:textAlignment w:val="baseline"/>
+        <w:rPr>
+          <w:rFonts w:ascii="Consolas" w:eastAsia="Times New Roman" w:hAnsi="Consolas" w:cs="Consolas"/>
+          <w:color w:val="CCCCCC"/>
+          <w:sz w:val="24"/>
+          <w:szCs w:val="24"/>
+        </w:rPr>
+      </w:pPr>
+      <w:r>
+        <w:rPr>
+          <w:rFonts w:ascii="Verdana" w:eastAsia="Times New Roman" w:hAnsi="Verdana" w:cs="Times New Roman"/>
+          <w:b/>
+          <w:sz w:val="24"/>
+          <w:szCs w:val="24"/>
+        </w:rPr>
+        <w:t>Explain recursion in your own words. Why is it useful?</w:t>
+      </w:r>
+    </w:p>
+    <w:p>
+      <w:pPr>
+        <w:spacing w:after="60" w:line="480" w:lineRule="auto"/>
+        <w:ind w:left="360"/>
+        <w:textAlignment w:val="baseline"/>
+        <w:rPr>
+          <w:rFonts w:ascii="Consolas" w:eastAsia="Times New Roman" w:hAnsi="Consolas" w:cs="Consolas"/>
+          <w:color w:val="CCCCCC"/>
+          <w:sz w:val="24"/>
+          <w:szCs w:val="24"/>
+        </w:rPr>
+      </w:pPr>
+      <w:r>
+        <w:rPr>
+          <w:rFonts w:ascii="Consolas" w:eastAsia="Times New Roman" w:hAnsi="Consolas" w:cs="Consolas"/>
+          <w:sz w:val="24"/>
+          <w:szCs w:val="24"/>
+        </w:rPr>
+        <w:t xml:space="preserve">Recursion restarts the program if there is a mistake with the user input. This is useful to make sure user input is in the </w:t>
+      </w:r>
+      <w:proofErr w:type="gramStart"/>
+      <w:r>
+        <w:rPr>
+          <w:rFonts w:ascii="Consolas" w:eastAsia="Times New Roman" w:hAnsi="Consolas" w:cs="Consolas"/>
+          <w:sz w:val="24"/>
+          <w:szCs w:val="24"/>
+        </w:rPr>
+        <w:t>right</w:t>
+      </w:r>
+      <w:proofErr w:type="gramEnd"/>
+      <w:r>
+        <w:rPr>
+          <w:rFonts w:ascii="Consolas" w:eastAsia="Times New Roman" w:hAnsi="Consolas" w:cs="Consolas"/>
+          <w:sz w:val="24"/>
+          <w:szCs w:val="24"/>
+        </w:rPr>
+        <w:t xml:space="preserve"> format.</w:t>
+      </w:r>
+      <w:r>
+        <w:rPr>
+          <w:rFonts w:ascii="Consolas" w:eastAsia="Times New Roman" w:hAnsi="Consolas" w:cs="Consolas"/>
+          <w:color w:val="CCCCCC"/>
+          <w:sz w:val="24"/>
+          <w:szCs w:val="24"/>
+        </w:rPr>
+        <w:t xml:space="preserve"> </w:t>
+      </w:r>
       <w:bookmarkStart w:id="0" w:name="_GoBack"/>
       <w:bookmarkEnd w:id="0"/>
+    </w:p>
+    <w:p>
+      <w:r>
+        <w:rPr>
+          <w:rFonts w:ascii="Consolas" w:eastAsia="Times New Roman" w:hAnsi="Consolas" w:cs="Consolas"/>
+          <w:color w:val="CCCCCC"/>
+          <w:sz w:val="24"/>
+          <w:szCs w:val="24"/>
+        </w:rPr>
+        <w:br/>
+      </w:r>
     </w:p>
     <w:sectPr>
       <w:pgSz w:w="12240" w:h="15840"/>
@@ -1112,6 +1699,119 @@
     </w:lvl>
   </w:abstractNum>
   <w:abstractNum w:abstractNumId="1">
+    <w:nsid w:val="34432012"/>
+    <w:multiLevelType w:val="multilevel"/>
+    <w:tmpl w:val="FCAC16F0"/>
+    <w:lvl w:ilvl="0">
+      <w:start w:val="2"/>
+      <w:numFmt w:val="decimal"/>
+      <w:lvlText w:val="%1."/>
+      <w:lvlJc w:val="left"/>
+      <w:pPr>
+        <w:tabs>
+          <w:tab w:val="num" w:pos="720"/>
+        </w:tabs>
+        <w:ind w:left="720" w:hanging="360"/>
+      </w:pPr>
+    </w:lvl>
+    <w:lvl w:ilvl="1" w:tentative="1">
+      <w:start w:val="1"/>
+      <w:numFmt w:val="decimal"/>
+      <w:lvlText w:val="%2."/>
+      <w:lvlJc w:val="left"/>
+      <w:pPr>
+        <w:tabs>
+          <w:tab w:val="num" w:pos="1440"/>
+        </w:tabs>
+        <w:ind w:left="1440" w:hanging="360"/>
+      </w:pPr>
+    </w:lvl>
+    <w:lvl w:ilvl="2" w:tentative="1">
+      <w:start w:val="1"/>
+      <w:numFmt w:val="decimal"/>
+      <w:lvlText w:val="%3."/>
+      <w:lvlJc w:val="left"/>
+      <w:pPr>
+        <w:tabs>
+          <w:tab w:val="num" w:pos="2160"/>
+        </w:tabs>
+        <w:ind w:left="2160" w:hanging="360"/>
+      </w:pPr>
+    </w:lvl>
+    <w:lvl w:ilvl="3" w:tentative="1">
+      <w:start w:val="1"/>
+      <w:numFmt w:val="decimal"/>
+      <w:lvlText w:val="%4."/>
+      <w:lvlJc w:val="left"/>
+      <w:pPr>
+        <w:tabs>
+          <w:tab w:val="num" w:pos="2880"/>
+        </w:tabs>
+        <w:ind w:left="2880" w:hanging="360"/>
+      </w:pPr>
+    </w:lvl>
+    <w:lvl w:ilvl="4" w:tentative="1">
+      <w:start w:val="1"/>
+      <w:numFmt w:val="decimal"/>
+      <w:lvlText w:val="%5."/>
+      <w:lvlJc w:val="left"/>
+      <w:pPr>
+        <w:tabs>
+          <w:tab w:val="num" w:pos="3600"/>
+        </w:tabs>
+        <w:ind w:left="3600" w:hanging="360"/>
+      </w:pPr>
+    </w:lvl>
+    <w:lvl w:ilvl="5" w:tentative="1">
+      <w:start w:val="1"/>
+      <w:numFmt w:val="decimal"/>
+      <w:lvlText w:val="%6."/>
+      <w:lvlJc w:val="left"/>
+      <w:pPr>
+        <w:tabs>
+          <w:tab w:val="num" w:pos="4320"/>
+        </w:tabs>
+        <w:ind w:left="4320" w:hanging="360"/>
+      </w:pPr>
+    </w:lvl>
+    <w:lvl w:ilvl="6" w:tentative="1">
+      <w:start w:val="1"/>
+      <w:numFmt w:val="decimal"/>
+      <w:lvlText w:val="%7."/>
+      <w:lvlJc w:val="left"/>
+      <w:pPr>
+        <w:tabs>
+          <w:tab w:val="num" w:pos="5040"/>
+        </w:tabs>
+        <w:ind w:left="5040" w:hanging="360"/>
+      </w:pPr>
+    </w:lvl>
+    <w:lvl w:ilvl="7" w:tentative="1">
+      <w:start w:val="1"/>
+      <w:numFmt w:val="decimal"/>
+      <w:lvlText w:val="%8."/>
+      <w:lvlJc w:val="left"/>
+      <w:pPr>
+        <w:tabs>
+          <w:tab w:val="num" w:pos="5760"/>
+        </w:tabs>
+        <w:ind w:left="5760" w:hanging="360"/>
+      </w:pPr>
+    </w:lvl>
+    <w:lvl w:ilvl="8" w:tentative="1">
+      <w:start w:val="1"/>
+      <w:numFmt w:val="decimal"/>
+      <w:lvlText w:val="%9."/>
+      <w:lvlJc w:val="left"/>
+      <w:pPr>
+        <w:tabs>
+          <w:tab w:val="num" w:pos="6480"/>
+        </w:tabs>
+        <w:ind w:left="6480" w:hanging="360"/>
+      </w:pPr>
+    </w:lvl>
+  </w:abstractNum>
+  <w:abstractNum w:abstractNumId="2">
     <w:nsid w:val="3AF91D86"/>
     <w:multiLevelType w:val="hybridMultilevel"/>
     <w:tmpl w:val="946C84E8"/>
@@ -1224,7 +1924,7 @@
       </w:rPr>
     </w:lvl>
   </w:abstractNum>
-  <w:abstractNum w:abstractNumId="2">
+  <w:abstractNum w:abstractNumId="3">
     <w:nsid w:val="3FB23F70"/>
     <w:multiLevelType w:val="hybridMultilevel"/>
     <w:tmpl w:val="1AC09600"/>
@@ -1313,14 +2013,244 @@
       </w:pPr>
     </w:lvl>
   </w:abstractNum>
+  <w:abstractNum w:abstractNumId="4">
+    <w:nsid w:val="466F4C76"/>
+    <w:multiLevelType w:val="hybridMultilevel"/>
+    <w:tmpl w:val="53544C6C"/>
+    <w:lvl w:ilvl="0" w:tplc="848692A6">
+      <w:start w:val="3"/>
+      <w:numFmt w:val="decimal"/>
+      <w:lvlText w:val="%1."/>
+      <w:lvlJc w:val="left"/>
+      <w:pPr>
+        <w:ind w:left="720" w:hanging="360"/>
+      </w:pPr>
+      <w:rPr>
+        <w:rFonts w:ascii="Verdana" w:hAnsi="Verdana" w:cs="Times New Roman" w:hint="default"/>
+        <w:b/>
+        <w:color w:val="auto"/>
+      </w:rPr>
+    </w:lvl>
+    <w:lvl w:ilvl="1" w:tplc="04090019" w:tentative="1">
+      <w:start w:val="1"/>
+      <w:numFmt w:val="lowerLetter"/>
+      <w:lvlText w:val="%2."/>
+      <w:lvlJc w:val="left"/>
+      <w:pPr>
+        <w:ind w:left="1440" w:hanging="360"/>
+      </w:pPr>
+    </w:lvl>
+    <w:lvl w:ilvl="2" w:tplc="0409001B" w:tentative="1">
+      <w:start w:val="1"/>
+      <w:numFmt w:val="lowerRoman"/>
+      <w:lvlText w:val="%3."/>
+      <w:lvlJc w:val="right"/>
+      <w:pPr>
+        <w:ind w:left="2160" w:hanging="180"/>
+      </w:pPr>
+    </w:lvl>
+    <w:lvl w:ilvl="3" w:tplc="0409000F" w:tentative="1">
+      <w:start w:val="1"/>
+      <w:numFmt w:val="decimal"/>
+      <w:lvlText w:val="%4."/>
+      <w:lvlJc w:val="left"/>
+      <w:pPr>
+        <w:ind w:left="2880" w:hanging="360"/>
+      </w:pPr>
+    </w:lvl>
+    <w:lvl w:ilvl="4" w:tplc="04090019" w:tentative="1">
+      <w:start w:val="1"/>
+      <w:numFmt w:val="lowerLetter"/>
+      <w:lvlText w:val="%5."/>
+      <w:lvlJc w:val="left"/>
+      <w:pPr>
+        <w:ind w:left="3600" w:hanging="360"/>
+      </w:pPr>
+    </w:lvl>
+    <w:lvl w:ilvl="5" w:tplc="0409001B" w:tentative="1">
+      <w:start w:val="1"/>
+      <w:numFmt w:val="lowerRoman"/>
+      <w:lvlText w:val="%6."/>
+      <w:lvlJc w:val="right"/>
+      <w:pPr>
+        <w:ind w:left="4320" w:hanging="180"/>
+      </w:pPr>
+    </w:lvl>
+    <w:lvl w:ilvl="6" w:tplc="0409000F" w:tentative="1">
+      <w:start w:val="1"/>
+      <w:numFmt w:val="decimal"/>
+      <w:lvlText w:val="%7."/>
+      <w:lvlJc w:val="left"/>
+      <w:pPr>
+        <w:ind w:left="5040" w:hanging="360"/>
+      </w:pPr>
+    </w:lvl>
+    <w:lvl w:ilvl="7" w:tplc="04090019" w:tentative="1">
+      <w:start w:val="1"/>
+      <w:numFmt w:val="lowerLetter"/>
+      <w:lvlText w:val="%8."/>
+      <w:lvlJc w:val="left"/>
+      <w:pPr>
+        <w:ind w:left="5760" w:hanging="360"/>
+      </w:pPr>
+    </w:lvl>
+    <w:lvl w:ilvl="8" w:tplc="0409001B" w:tentative="1">
+      <w:start w:val="1"/>
+      <w:numFmt w:val="lowerRoman"/>
+      <w:lvlText w:val="%9."/>
+      <w:lvlJc w:val="right"/>
+      <w:pPr>
+        <w:ind w:left="6480" w:hanging="180"/>
+      </w:pPr>
+    </w:lvl>
+  </w:abstractNum>
+  <w:abstractNum w:abstractNumId="5">
+    <w:nsid w:val="5BBE419D"/>
+    <w:multiLevelType w:val="multilevel"/>
+    <w:tmpl w:val="B660182E"/>
+    <w:lvl w:ilvl="0">
+      <w:start w:val="1"/>
+      <w:numFmt w:val="decimal"/>
+      <w:lvlText w:val="%1."/>
+      <w:lvlJc w:val="left"/>
+      <w:pPr>
+        <w:tabs>
+          <w:tab w:val="num" w:pos="720"/>
+        </w:tabs>
+        <w:ind w:left="720" w:hanging="360"/>
+      </w:pPr>
+    </w:lvl>
+    <w:lvl w:ilvl="1" w:tentative="1">
+      <w:start w:val="1"/>
+      <w:numFmt w:val="decimal"/>
+      <w:lvlText w:val="%2."/>
+      <w:lvlJc w:val="left"/>
+      <w:pPr>
+        <w:tabs>
+          <w:tab w:val="num" w:pos="1440"/>
+        </w:tabs>
+        <w:ind w:left="1440" w:hanging="360"/>
+      </w:pPr>
+    </w:lvl>
+    <w:lvl w:ilvl="2" w:tentative="1">
+      <w:start w:val="1"/>
+      <w:numFmt w:val="decimal"/>
+      <w:lvlText w:val="%3."/>
+      <w:lvlJc w:val="left"/>
+      <w:pPr>
+        <w:tabs>
+          <w:tab w:val="num" w:pos="2160"/>
+        </w:tabs>
+        <w:ind w:left="2160" w:hanging="360"/>
+      </w:pPr>
+    </w:lvl>
+    <w:lvl w:ilvl="3" w:tentative="1">
+      <w:start w:val="1"/>
+      <w:numFmt w:val="decimal"/>
+      <w:lvlText w:val="%4."/>
+      <w:lvlJc w:val="left"/>
+      <w:pPr>
+        <w:tabs>
+          <w:tab w:val="num" w:pos="2880"/>
+        </w:tabs>
+        <w:ind w:left="2880" w:hanging="360"/>
+      </w:pPr>
+    </w:lvl>
+    <w:lvl w:ilvl="4" w:tentative="1">
+      <w:start w:val="1"/>
+      <w:numFmt w:val="decimal"/>
+      <w:lvlText w:val="%5."/>
+      <w:lvlJc w:val="left"/>
+      <w:pPr>
+        <w:tabs>
+          <w:tab w:val="num" w:pos="3600"/>
+        </w:tabs>
+        <w:ind w:left="3600" w:hanging="360"/>
+      </w:pPr>
+    </w:lvl>
+    <w:lvl w:ilvl="5" w:tentative="1">
+      <w:start w:val="1"/>
+      <w:numFmt w:val="decimal"/>
+      <w:lvlText w:val="%6."/>
+      <w:lvlJc w:val="left"/>
+      <w:pPr>
+        <w:tabs>
+          <w:tab w:val="num" w:pos="4320"/>
+        </w:tabs>
+        <w:ind w:left="4320" w:hanging="360"/>
+      </w:pPr>
+    </w:lvl>
+    <w:lvl w:ilvl="6" w:tentative="1">
+      <w:start w:val="1"/>
+      <w:numFmt w:val="decimal"/>
+      <w:lvlText w:val="%7."/>
+      <w:lvlJc w:val="left"/>
+      <w:pPr>
+        <w:tabs>
+          <w:tab w:val="num" w:pos="5040"/>
+        </w:tabs>
+        <w:ind w:left="5040" w:hanging="360"/>
+      </w:pPr>
+    </w:lvl>
+    <w:lvl w:ilvl="7" w:tentative="1">
+      <w:start w:val="1"/>
+      <w:numFmt w:val="decimal"/>
+      <w:lvlText w:val="%8."/>
+      <w:lvlJc w:val="left"/>
+      <w:pPr>
+        <w:tabs>
+          <w:tab w:val="num" w:pos="5760"/>
+        </w:tabs>
+        <w:ind w:left="5760" w:hanging="360"/>
+      </w:pPr>
+    </w:lvl>
+    <w:lvl w:ilvl="8" w:tentative="1">
+      <w:start w:val="1"/>
+      <w:numFmt w:val="decimal"/>
+      <w:lvlText w:val="%9."/>
+      <w:lvlJc w:val="left"/>
+      <w:pPr>
+        <w:tabs>
+          <w:tab w:val="num" w:pos="6480"/>
+        </w:tabs>
+        <w:ind w:left="6480" w:hanging="360"/>
+      </w:pPr>
+    </w:lvl>
+  </w:abstractNum>
   <w:num w:numId="1">
-    <w:abstractNumId w:val="1"/>
+    <w:abstractNumId w:val="2"/>
   </w:num>
   <w:num w:numId="2">
-    <w:abstractNumId w:val="2"/>
+    <w:abstractNumId w:val="3"/>
   </w:num>
   <w:num w:numId="3">
     <w:abstractNumId w:val="0"/>
+  </w:num>
+  <w:num w:numId="4">
+    <w:abstractNumId w:val="5"/>
+  </w:num>
+  <w:num w:numId="5">
+    <w:abstractNumId w:val="1"/>
+    <w:lvlOverride w:ilvl="0">
+      <w:lvl w:ilvl="0">
+        <w:numFmt w:val="decimal"/>
+        <w:lvlText w:val="%1."/>
+        <w:lvlJc w:val="left"/>
+      </w:lvl>
+    </w:lvlOverride>
+  </w:num>
+  <w:num w:numId="6">
+    <w:abstractNumId w:val="1"/>
+    <w:lvlOverride w:ilvl="0">
+      <w:lvl w:ilvl="0">
+        <w:numFmt w:val="decimal"/>
+        <w:lvlText w:val="%1."/>
+        <w:lvlJc w:val="left"/>
+      </w:lvl>
+    </w:lvlOverride>
+  </w:num>
+  <w:num w:numId="7">
+    <w:abstractNumId w:val="4"/>
   </w:num>
 </w:numbering>
 </file>

</xml_diff>

<commit_message>
worked on lesson 7
</commit_message>
<xml_diff>
--- a/PyLesson_05/Relational Operators.docx
+++ b/PyLesson_05/Relational Operators.docx
@@ -878,7 +878,12 @@
         </w:numPr>
       </w:pPr>
       <w:r>
-        <w:t>Linear programs runs from top to bottom</w:t>
+        <w:t>Linear programs run</w:t>
+      </w:r>
+      <w:bookmarkStart w:id="0" w:name="_GoBack"/>
+      <w:bookmarkEnd w:id="0"/>
+      <w:r>
+        <w:t xml:space="preserve"> from top to bottom</w:t>
       </w:r>
       <w:r>
         <w:t xml:space="preserve"> but programs with conditional logic can take input and execute a function based on the input</w:t>
@@ -1530,25 +1535,7 @@
           <w:sz w:val="24"/>
           <w:szCs w:val="24"/>
         </w:rPr>
-        <w:t xml:space="preserve">Recursion restarts the program if there is a mistake with the user input. This is useful to make sure user input is in the </w:t>
-      </w:r>
-      <w:proofErr w:type="gramStart"/>
-      <w:r>
-        <w:rPr>
-          <w:rFonts w:ascii="Consolas" w:eastAsia="Times New Roman" w:hAnsi="Consolas" w:cs="Consolas"/>
-          <w:sz w:val="24"/>
-          <w:szCs w:val="24"/>
-        </w:rPr>
-        <w:t>right</w:t>
-      </w:r>
-      <w:proofErr w:type="gramEnd"/>
-      <w:r>
-        <w:rPr>
-          <w:rFonts w:ascii="Consolas" w:eastAsia="Times New Roman" w:hAnsi="Consolas" w:cs="Consolas"/>
-          <w:sz w:val="24"/>
-          <w:szCs w:val="24"/>
-        </w:rPr>
-        <w:t xml:space="preserve"> format.</w:t>
+        <w:t>Recursion restarts the program if there is a mistake with the user input. This is useful to make sure user input is in the right format.</w:t>
       </w:r>
       <w:r>
         <w:rPr>
@@ -1559,8 +1546,6 @@
         </w:rPr>
         <w:t xml:space="preserve"> </w:t>
       </w:r>
-      <w:bookmarkStart w:id="0" w:name="_GoBack"/>
-      <w:bookmarkEnd w:id="0"/>
     </w:p>
     <w:p>
       <w:r>

</xml_diff>